<commit_message>
Added Authorization for controller methods and Implenting Supervisor Profile (in Progress)
</commit_message>
<xml_diff>
--- a/Documentation/DocumentationCIS2107.docx
+++ b/Documentation/DocumentationCIS2107.docx
@@ -7,6 +7,9 @@
         <w:pStyle w:val="Heading1"/>
       </w:pPr>
       <w:r>
+        <w:t xml:space="preserve">1. </w:t>
+      </w:r>
+      <w:r>
         <w:t>Introduction</w:t>
       </w:r>
     </w:p>
@@ -127,6 +130,9 @@
         <w:pStyle w:val="Heading1"/>
       </w:pPr>
       <w:r>
+        <w:t xml:space="preserve">2. </w:t>
+      </w:r>
+      <w:r>
         <w:t>Project Definition</w:t>
       </w:r>
     </w:p>
@@ -696,6 +702,9 @@
       </w:pPr>
       <w:r>
         <w:lastRenderedPageBreak/>
+        <w:t xml:space="preserve">3. </w:t>
+      </w:r>
+      <w:r>
         <w:t xml:space="preserve">Research done into the Domain </w:t>
       </w:r>
     </w:p>
@@ -869,6 +878,9 @@
       </w:pPr>
       <w:r>
         <w:lastRenderedPageBreak/>
+        <w:t xml:space="preserve">4. </w:t>
+      </w:r>
+      <w:r>
         <w:t xml:space="preserve">Overview of Existing / Similar Solutions </w:t>
       </w:r>
     </w:p>
@@ -1009,6 +1021,9 @@
       </w:pPr>
       <w:r>
         <w:lastRenderedPageBreak/>
+        <w:t xml:space="preserve">5. </w:t>
+      </w:r>
+      <w:r>
         <w:t>Business Requirements</w:t>
       </w:r>
     </w:p>
@@ -1016,6 +1031,9 @@
       <w:pPr>
         <w:pStyle w:val="Heading2"/>
       </w:pPr>
+      <w:r>
+        <w:t xml:space="preserve">5.1 </w:t>
+      </w:r>
       <w:r>
         <w:t xml:space="preserve">Business Process Description </w:t>
       </w:r>
@@ -1098,6 +1116,9 @@
       <w:pPr>
         <w:pStyle w:val="Heading2"/>
       </w:pPr>
+      <w:r>
+        <w:t xml:space="preserve">5.2 </w:t>
+      </w:r>
       <w:r>
         <w:t xml:space="preserve">Process Used to Elicit Requirements </w:t>
       </w:r>
@@ -1959,7 +1980,7 @@
           </mc:Choice>
           <mc:Fallback>
             <w:pict>
-              <v:shapetype w14:anchorId="5BA373BD" id="_x0000_t13" coordsize="21600,21600" o:spt="13" adj="16200,5400" path="m@0,l@0@1,0@1,0@2@0@2@0,21600,21600,10800xe">
+              <v:shapetype w14:anchorId="6C332576" id="_x0000_t13" coordsize="21600,21600" o:spt="13" adj="16200,5400" path="m@0,l@0@1,0@1,0@2@0@2@0,21600,21600,10800xe">
                 <v:stroke joinstyle="miter"/>
                 <v:formulas>
                   <v:f eqn="val #0"/>
@@ -2051,7 +2072,7 @@
           </mc:Choice>
           <mc:Fallback>
             <w:pict>
-              <v:shape w14:anchorId="60B18709" id="Arrow: Right 14" o:spid="_x0000_s1026" type="#_x0000_t13" style="position:absolute;margin-left:217.65pt;margin-top:45.15pt;width:15.75pt;height:14.05pt;z-index:251664384;visibility:visible;mso-wrap-style:square;mso-wrap-distance-left:9pt;mso-wrap-distance-top:0;mso-wrap-distance-right:9pt;mso-wrap-distance-bottom:0;mso-position-horizontal:absolute;mso-position-horizontal-relative:text;mso-position-vertical:absolute;mso-position-vertical-relative:text;v-text-anchor:middle" o:gfxdata="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" adj="11956" fillcolor="white [3212]" strokecolor="black [3213]" strokeweight="1pt"/>
+              <v:shape w14:anchorId="5C6D3609" id="Arrow: Right 14" o:spid="_x0000_s1026" type="#_x0000_t13" style="position:absolute;margin-left:217.65pt;margin-top:45.15pt;width:15.75pt;height:14.05pt;z-index:251664384;visibility:visible;mso-wrap-style:square;mso-wrap-distance-left:9pt;mso-wrap-distance-top:0;mso-wrap-distance-right:9pt;mso-wrap-distance-bottom:0;mso-position-horizontal:absolute;mso-position-horizontal-relative:text;mso-position-vertical:absolute;mso-position-vertical-relative:text;v-text-anchor:middle" o:gfxdata="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" adj="11956" fillcolor="white [3212]" strokecolor="black [3213]" strokeweight="1pt"/>
             </w:pict>
           </mc:Fallback>
         </mc:AlternateContent>
@@ -2127,7 +2148,7 @@
           </mc:Choice>
           <mc:Fallback>
             <w:pict>
-              <v:shape w14:anchorId="71C4CC8F" id="Arrow: Right 13" o:spid="_x0000_s1026" type="#_x0000_t13" style="position:absolute;margin-left:95.05pt;margin-top:48.9pt;width:15.75pt;height:14.05pt;z-index:251663360;visibility:visible;mso-wrap-style:square;mso-wrap-distance-left:9pt;mso-wrap-distance-top:0;mso-wrap-distance-right:9pt;mso-wrap-distance-bottom:0;mso-position-horizontal:absolute;mso-position-horizontal-relative:text;mso-position-vertical:absolute;mso-position-vertical-relative:text;v-text-anchor:middle" o:gfxdata="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" adj="11956" fillcolor="white [3212]" strokecolor="black [3213]" strokeweight="1pt"/>
+              <v:shape w14:anchorId="7141FD95" id="Arrow: Right 13" o:spid="_x0000_s1026" type="#_x0000_t13" style="position:absolute;margin-left:95.05pt;margin-top:48.9pt;width:15.75pt;height:14.05pt;z-index:251663360;visibility:visible;mso-wrap-style:square;mso-wrap-distance-left:9pt;mso-wrap-distance-top:0;mso-wrap-distance-right:9pt;mso-wrap-distance-bottom:0;mso-position-horizontal:absolute;mso-position-horizontal-relative:text;mso-position-vertical:absolute;mso-position-vertical-relative:text;v-text-anchor:middle" o:gfxdata="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" adj="11956" fillcolor="white [3212]" strokecolor="black [3213]" strokeweight="1pt"/>
             </w:pict>
           </mc:Fallback>
         </mc:AlternateContent>
@@ -2141,6 +2162,9 @@
       <w:pPr>
         <w:pStyle w:val="Heading2"/>
       </w:pPr>
+      <w:r>
+        <w:t xml:space="preserve">5.3 </w:t>
+      </w:r>
       <w:r>
         <w:t xml:space="preserve">List of Requirements </w:t>
       </w:r>
@@ -2299,6 +2323,9 @@
         <w:pStyle w:val="Heading1"/>
       </w:pPr>
       <w:r>
+        <w:t xml:space="preserve">6. </w:t>
+      </w:r>
+      <w:r>
         <w:t>Ethics</w:t>
       </w:r>
     </w:p>
@@ -2346,6 +2373,207 @@
       <w:pPr>
         <w:jc w:val="both"/>
       </w:pPr>
+    </w:p>
+    <w:p>
+      <w:pPr>
+        <w:pStyle w:val="Heading1"/>
+      </w:pPr>
+      <w:r>
+        <w:t>7. Proposed Solution</w:t>
+      </w:r>
+    </w:p>
+    <w:p>
+      <w:pPr>
+        <w:pStyle w:val="Heading2"/>
+      </w:pPr>
+      <w:r>
+        <w:t>7.1 Description including Justifying choice</w:t>
+      </w:r>
+    </w:p>
+    <w:p>
+      <w:pPr>
+        <w:jc w:val="both"/>
+      </w:pPr>
+      <w:r>
+        <w:t>The first step of the proposed solution was to evaluate the aesthetic design of the system. Draw.io was primarily utilised, as a means of producing detailed diagrams which were later presented as low-fidelity prototypes, with feedback and criticisms subsequently given by supervisors. Upon unanimous agreement as to which design to move forward with, more emphasis was placed on the functionality  of the system.</w:t>
+      </w:r>
+    </w:p>
+    <w:p>
+      <w:pPr>
+        <w:jc w:val="both"/>
+      </w:pPr>
+      <w:r>
+        <w:t>Microsoft SQL was chosen for various reasons. It is a secure database management system, allowing for the efficient maintenance of data. It is also important to note that Microsoft SQL provides support for code first development with Entity Framework Core, being an extension employed with ASP.Net MVC.</w:t>
+      </w:r>
+    </w:p>
+    <w:p>
+      <w:pPr>
+        <w:jc w:val="both"/>
+      </w:pPr>
+      <w:r>
+        <w:lastRenderedPageBreak/>
+        <w:t xml:space="preserve">To expand upon the aforementioned ASP.Net MVC, it is a technology that utilises web-based strategies whilst providing extensive backend functionality for server-side development. MVC, being the Model View Controller strategy, permits the segregation of the file structure as a means of placing focus on, web page views, server-side models, and controllers to mediate between the two. </w:t>
+      </w:r>
+    </w:p>
+    <w:p>
+      <w:pPr>
+        <w:jc w:val="both"/>
+      </w:pPr>
+      <w:r>
+        <w:t xml:space="preserve">The projected solution will be able to identify and allocate, through a one to one relationship, with one student for each supervisor, and vice versa. As has been observed through the discussions in [3], priority will be placed upon ensuring the allocation of  a top preference,  thus having this prioritization impact the final quality of the project. One of the main focuses will be to preserve the main points made in [3], keeping preferences as the primary allocation factor to the furthest possible extent. </w:t>
+      </w:r>
+    </w:p>
+    <w:p>
+      <w:pPr>
+        <w:jc w:val="both"/>
+      </w:pPr>
+      <w:r>
+        <w:t>Python and C# were used as programming languages whilst developing the functionality of the system. The use of these server-side languages resulted in the system returning results for allocation in a minimal timespan, usually measured in just a few seconds. Such a result proves to be better than the current system which involves hours of work to successfully perform allocations. Furthermore, having a system which works alongside an administrator may produce better result. As discussed by [4], the collaboration between an algorithm and human by means of a Human-Computer Interface (HCI) may produce more optimal results.</w:t>
+      </w:r>
+    </w:p>
+    <w:p>
+      <w:pPr>
+        <w:jc w:val="both"/>
+      </w:pPr>
+    </w:p>
+    <w:p>
+      <w:pPr>
+        <w:pStyle w:val="Heading2"/>
+      </w:pPr>
+      <w:r>
+        <w:t>7.</w:t>
+      </w:r>
+      <w:r>
+        <w:t>2 Task Breakdown</w:t>
+      </w:r>
+    </w:p>
+    <w:p>
+      <w:pPr>
+        <w:jc w:val="both"/>
+      </w:pPr>
+      <w:r>
+        <w:t>The work was divided between each member of the group in the following manner:</w:t>
+      </w:r>
+    </w:p>
+    <w:p>
+      <w:pPr>
+        <w:pStyle w:val="ListParagraph"/>
+        <w:numPr>
+          <w:ilvl w:val="0"/>
+          <w:numId w:val="6"/>
+        </w:numPr>
+        <w:jc w:val="both"/>
+      </w:pPr>
+      <w:r>
+        <w:t>Connor Sant Fournier was assigned as team leader and was given the task of working with all processes relating to the allocation algorithm and the optimization of these processes. Also, he worked alongside Nicole Cassar with back-end functionality and database management.</w:t>
+      </w:r>
+    </w:p>
+    <w:p>
+      <w:pPr>
+        <w:pStyle w:val="ListParagraph"/>
+        <w:numPr>
+          <w:ilvl w:val="0"/>
+          <w:numId w:val="6"/>
+        </w:numPr>
+        <w:jc w:val="both"/>
+      </w:pPr>
+      <w:r>
+        <w:t>Nicole Cassar was assigned the role of scribe, whilst also being tasked with back-end development and database management. Nicole Cassar also assisted Caoimhe Camilleri with front-end tasks and data entry.</w:t>
+      </w:r>
+    </w:p>
+    <w:p>
+      <w:pPr>
+        <w:pStyle w:val="ListParagraph"/>
+        <w:numPr>
+          <w:ilvl w:val="0"/>
+          <w:numId w:val="6"/>
+        </w:numPr>
+        <w:jc w:val="both"/>
+      </w:pPr>
+      <w:r>
+        <w:t>Caoimhe Camilleri was appropriated the front-end tasks and User Interface (UI) related development. Caoimhe also dealt with the majority of data entry involved amidst development.</w:t>
+      </w:r>
+    </w:p>
+    <w:p>
+      <w:pPr>
+        <w:pStyle w:val="ListParagraph"/>
+        <w:numPr>
+          <w:ilvl w:val="0"/>
+          <w:numId w:val="6"/>
+        </w:numPr>
+        <w:jc w:val="both"/>
+      </w:pPr>
+      <w:r>
+        <w:t>The fourth team member Joshua Spiteri was assigned with the compilation of the documentation. Whilst doing such compilation, Joshua Spiteri also aided in data entry and completion of front-end tasks.</w:t>
+      </w:r>
+    </w:p>
+    <w:p>
+      <w:pPr>
+        <w:jc w:val="both"/>
+      </w:pPr>
+      <w:r>
+        <w:t xml:space="preserve">Each group member familiarized themselves with all tasks encapsulating the system in order to provide well revised input during meetings. This was done in order to gather needed information or to be able to tackle problems as a team, irrespective of whether members were assigned to the area of the issue or not. </w:t>
+      </w:r>
+    </w:p>
+    <w:p>
+      <w:pPr>
+        <w:jc w:val="both"/>
+      </w:pPr>
+      <w:r>
+        <w:t xml:space="preserve">It is also important to note, meetings with project supervisors proved beneficial as a means of ensuring and maintaining a balanced breakdown of workload. </w:t>
+      </w:r>
+    </w:p>
+    <w:p>
+      <w:pPr>
+        <w:pStyle w:val="Heading2"/>
+      </w:pPr>
+      <w:r>
+        <w:t>7.</w:t>
+      </w:r>
+      <w:r>
+        <w:t>3 Project Plan and Methodology of Work</w:t>
+      </w:r>
+    </w:p>
+    <w:p>
+      <w:pPr>
+        <w:jc w:val="both"/>
+      </w:pPr>
+      <w:r>
+        <w:t>The project was initiated with two meetings, serving as an introduction to help in better understanding the situation that current administrators find themselves in. Such meetings encapsulated the prevalent issues that were to be changed, as well as parts of the system that proved adequate, and should stand unchanged as a result.</w:t>
+      </w:r>
+    </w:p>
+    <w:p>
+      <w:pPr>
+        <w:jc w:val="both"/>
+      </w:pPr>
+      <w:r>
+        <w:lastRenderedPageBreak/>
+        <w:t>Meetings were frequently set up with both Mr. Bonello, the main project supervisor, and Dr. Abela, being the co-supervisor. Any problems faced were discussed during such meetings, with frequent updates being delivered to them with regards to the progress made as a group. When a meeting could not be scheduled, the team leader updated the supervisors by means of email communication.</w:t>
+      </w:r>
+    </w:p>
+    <w:p>
+      <w:pPr>
+        <w:jc w:val="both"/>
+      </w:pPr>
+      <w:r>
+        <w:t>Good communication proves to be a major factor in having a high-quality solution. A group was created on the Messenger service provided by Facebook where discussions were held. To keep track of progress from each member of the group, Trello was utilised, with both supervisors being added as a means of being updated without having to await an email with information on progress.</w:t>
+      </w:r>
+    </w:p>
+    <w:p>
+      <w:pPr>
+        <w:jc w:val="both"/>
+      </w:pPr>
+      <w:r>
+        <w:t>Whenever progress was made, draft materials and resources were initially uploaded on Google Drive, enabling every group member to upload or download any material required. This also acted as a backup and prevented loss of data from occurring. With regards to the actual system and resources that proved more vital to the final project composition, a GitHub repository was set up, as a means of keeping each group members system up to date through version control.</w:t>
+      </w:r>
+    </w:p>
+    <w:p>
+      <w:pPr>
+        <w:jc w:val="both"/>
+      </w:pPr>
+      <w:r>
+        <w:t>During team meetings, each member brought forward any progress made, with suggestions for improvements subsequently discussed. To add to this point, new tasks were assigned after each meeting and a date for when tasks were to be complete and delivered was agreed upon. This allowed for a continuous flow of progress throughout the project life cycle. It is vital to point out that, although the group may have agreed as to the completion of a particular task, supervisors were to be the ultimate approval as to whether any given task was complete or required further refinement.</w:t>
+      </w:r>
     </w:p>
     <w:p>
       <w:pPr>
@@ -2506,6 +2734,15 @@
     <w:p>
       <w:pPr>
         <w:jc w:val="both"/>
+        <w:rPr>
+          <w:rFonts w:ascii="Arial" w:hAnsi="Arial" w:cs="Arial"/>
+          <w:b/>
+          <w:bCs/>
+          <w:color w:val="222222"/>
+          <w:sz w:val="20"/>
+          <w:szCs w:val="20"/>
+          <w:shd w:val="clear" w:color="auto" w:fill="FFFFFF"/>
+        </w:rPr>
       </w:pPr>
       <w:r>
         <w:rPr>
@@ -2589,6 +2826,83 @@
         </w:rPr>
         <w:t>2005</w:t>
       </w:r>
+    </w:p>
+    <w:p>
+      <w:r>
+        <w:t xml:space="preserve">[3] </w:t>
+      </w:r>
+      <w:hyperlink r:id="rId5" w:history="1">
+        <w:r>
+          <w:t>Andrew D. Madden, </w:t>
+        </w:r>
+      </w:hyperlink>
+      <w:hyperlink r:id="rId6" w:history="1">
+        <w:r>
+          <w:t>Sheila Webber, </w:t>
+        </w:r>
+      </w:hyperlink>
+      <w:hyperlink r:id="rId7" w:history="1">
+        <w:r>
+          <w:t>Nigel Ford, </w:t>
+        </w:r>
+      </w:hyperlink>
+      <w:hyperlink r:id="rId8" w:history="1">
+        <w:r>
+          <w:t>Mary Crowder</w:t>
+        </w:r>
+      </w:hyperlink>
+      <w:r>
+        <w:t>, “The relationship between students’ subject preferences and their information behaviour“</w:t>
+      </w:r>
+      <w:r>
+        <w:rPr>
+          <w:b/>
+          <w:bCs/>
+        </w:rPr>
+        <w:t xml:space="preserve">, </w:t>
+      </w:r>
+      <w:hyperlink r:id="rId9" w:history="1">
+        <w:r>
+          <w:t>Journal of Documentation</w:t>
+        </w:r>
+      </w:hyperlink>
+      <w:r>
+        <w:t xml:space="preserve"> ISSN: 0022-0418, 9 July 2018, Available: </w:t>
+      </w:r>
+      <w:hyperlink r:id="rId10" w:history="1">
+        <w:r>
+          <w:t>https://www.emerald.com/insight/content/doi/10.1108/JD-07-2017-0097/full/html</w:t>
+        </w:r>
+      </w:hyperlink>
+      <w:r>
+        <w:t>, [Accessed: 15-04-2020].</w:t>
+      </w:r>
+    </w:p>
+    <w:p>
+      <w:r>
+        <w:t xml:space="preserve">[4] D. </w:t>
+      </w:r>
+      <w:proofErr w:type="spellStart"/>
+      <w:r>
+        <w:t>Valeriani</w:t>
+      </w:r>
+      <w:proofErr w:type="spellEnd"/>
+      <w:r>
+        <w:t xml:space="preserve">, “Humans and machines can improve accuracy when they work together “, The conversation, 11 March 2019, Available: </w:t>
+      </w:r>
+      <w:hyperlink r:id="rId11" w:history="1">
+        <w:r>
+          <w:t>https://phys.org/news/2019-03-humans-machines-accuracy.html</w:t>
+        </w:r>
+      </w:hyperlink>
+      <w:r>
+        <w:t>, [Accessed: 16-04-2020].</w:t>
+      </w:r>
+    </w:p>
+    <w:p>
+      <w:pPr>
+        <w:jc w:val="both"/>
+      </w:pPr>
     </w:p>
     <w:p>
       <w:pPr>
@@ -2721,6 +3035,95 @@
     </w:lvl>
   </w:abstractNum>
   <w:abstractNum w:abstractNumId="1" w15:restartNumberingAfterBreak="0">
+    <w:nsid w:val="033236CB"/>
+    <w:multiLevelType w:val="hybridMultilevel"/>
+    <w:tmpl w:val="2EC810CC"/>
+    <w:lvl w:ilvl="0" w:tplc="08090011">
+      <w:start w:val="1"/>
+      <w:numFmt w:val="decimal"/>
+      <w:lvlText w:val="%1)"/>
+      <w:lvlJc w:val="left"/>
+      <w:pPr>
+        <w:ind w:left="720" w:hanging="360"/>
+      </w:pPr>
+      <w:rPr>
+        <w:rFonts w:hint="default"/>
+      </w:rPr>
+    </w:lvl>
+    <w:lvl w:ilvl="1" w:tplc="08090019" w:tentative="1">
+      <w:start w:val="1"/>
+      <w:numFmt w:val="lowerLetter"/>
+      <w:lvlText w:val="%2."/>
+      <w:lvlJc w:val="left"/>
+      <w:pPr>
+        <w:ind w:left="1440" w:hanging="360"/>
+      </w:pPr>
+    </w:lvl>
+    <w:lvl w:ilvl="2" w:tplc="0809001B" w:tentative="1">
+      <w:start w:val="1"/>
+      <w:numFmt w:val="lowerRoman"/>
+      <w:lvlText w:val="%3."/>
+      <w:lvlJc w:val="right"/>
+      <w:pPr>
+        <w:ind w:left="2160" w:hanging="180"/>
+      </w:pPr>
+    </w:lvl>
+    <w:lvl w:ilvl="3" w:tplc="0809000F" w:tentative="1">
+      <w:start w:val="1"/>
+      <w:numFmt w:val="decimal"/>
+      <w:lvlText w:val="%4."/>
+      <w:lvlJc w:val="left"/>
+      <w:pPr>
+        <w:ind w:left="2880" w:hanging="360"/>
+      </w:pPr>
+    </w:lvl>
+    <w:lvl w:ilvl="4" w:tplc="08090019" w:tentative="1">
+      <w:start w:val="1"/>
+      <w:numFmt w:val="lowerLetter"/>
+      <w:lvlText w:val="%5."/>
+      <w:lvlJc w:val="left"/>
+      <w:pPr>
+        <w:ind w:left="3600" w:hanging="360"/>
+      </w:pPr>
+    </w:lvl>
+    <w:lvl w:ilvl="5" w:tplc="0809001B" w:tentative="1">
+      <w:start w:val="1"/>
+      <w:numFmt w:val="lowerRoman"/>
+      <w:lvlText w:val="%6."/>
+      <w:lvlJc w:val="right"/>
+      <w:pPr>
+        <w:ind w:left="4320" w:hanging="180"/>
+      </w:pPr>
+    </w:lvl>
+    <w:lvl w:ilvl="6" w:tplc="0809000F" w:tentative="1">
+      <w:start w:val="1"/>
+      <w:numFmt w:val="decimal"/>
+      <w:lvlText w:val="%7."/>
+      <w:lvlJc w:val="left"/>
+      <w:pPr>
+        <w:ind w:left="5040" w:hanging="360"/>
+      </w:pPr>
+    </w:lvl>
+    <w:lvl w:ilvl="7" w:tplc="08090019" w:tentative="1">
+      <w:start w:val="1"/>
+      <w:numFmt w:val="lowerLetter"/>
+      <w:lvlText w:val="%8."/>
+      <w:lvlJc w:val="left"/>
+      <w:pPr>
+        <w:ind w:left="5760" w:hanging="360"/>
+      </w:pPr>
+    </w:lvl>
+    <w:lvl w:ilvl="8" w:tplc="0809001B" w:tentative="1">
+      <w:start w:val="1"/>
+      <w:numFmt w:val="lowerRoman"/>
+      <w:lvlText w:val="%9."/>
+      <w:lvlJc w:val="right"/>
+      <w:pPr>
+        <w:ind w:left="6480" w:hanging="180"/>
+      </w:pPr>
+    </w:lvl>
+  </w:abstractNum>
+  <w:abstractNum w:abstractNumId="2" w15:restartNumberingAfterBreak="0">
     <w:nsid w:val="0D8261CA"/>
     <w:multiLevelType w:val="hybridMultilevel"/>
     <w:tmpl w:val="ADE0EFC8"/>
@@ -2806,7 +3209,7 @@
       </w:pPr>
     </w:lvl>
   </w:abstractNum>
-  <w:abstractNum w:abstractNumId="2" w15:restartNumberingAfterBreak="0">
+  <w:abstractNum w:abstractNumId="3" w15:restartNumberingAfterBreak="0">
     <w:nsid w:val="42A6283E"/>
     <w:multiLevelType w:val="hybridMultilevel"/>
     <w:tmpl w:val="39C002D6"/>
@@ -2919,7 +3322,7 @@
       </w:rPr>
     </w:lvl>
   </w:abstractNum>
-  <w:abstractNum w:abstractNumId="3" w15:restartNumberingAfterBreak="0">
+  <w:abstractNum w:abstractNumId="4" w15:restartNumberingAfterBreak="0">
     <w:nsid w:val="6A313B03"/>
     <w:multiLevelType w:val="hybridMultilevel"/>
     <w:tmpl w:val="1E0C1510"/>
@@ -3032,7 +3435,7 @@
       </w:rPr>
     </w:lvl>
   </w:abstractNum>
-  <w:abstractNum w:abstractNumId="4" w15:restartNumberingAfterBreak="0">
+  <w:abstractNum w:abstractNumId="5" w15:restartNumberingAfterBreak="0">
     <w:nsid w:val="6CC624F0"/>
     <w:multiLevelType w:val="hybridMultilevel"/>
     <w:tmpl w:val="915C1E8A"/>
@@ -3122,16 +3525,19 @@
     <w:abstractNumId w:val="0"/>
   </w:num>
   <w:num w:numId="2">
+    <w:abstractNumId w:val="4"/>
+  </w:num>
+  <w:num w:numId="3">
     <w:abstractNumId w:val="3"/>
   </w:num>
-  <w:num w:numId="3">
+  <w:num w:numId="4">
     <w:abstractNumId w:val="2"/>
   </w:num>
-  <w:num w:numId="4">
+  <w:num w:numId="5">
+    <w:abstractNumId w:val="5"/>
+  </w:num>
+  <w:num w:numId="6">
     <w:abstractNumId w:val="1"/>
-  </w:num>
-  <w:num w:numId="5">
-    <w:abstractNumId w:val="4"/>
   </w:num>
 </w:numbering>
 </file>

</xml_diff>

<commit_message>
Actual Final Commit @ConnorSF 17.06.2020
</commit_message>
<xml_diff>
--- a/Documentation/DocumentationCIS2107.docx
+++ b/Documentation/DocumentationCIS2107.docx
@@ -2577,8 +2577,1172 @@
     </w:p>
     <w:p>
       <w:pPr>
-        <w:jc w:val="both"/>
-      </w:pPr>
+        <w:pStyle w:val="Heading1"/>
+      </w:pPr>
+      <w:r>
+        <w:t xml:space="preserve">8. Non-functional properties </w:t>
+      </w:r>
+    </w:p>
+    <w:p>
+      <w:pPr>
+        <w:pStyle w:val="Heading2"/>
+      </w:pPr>
+      <w:r>
+        <w:t xml:space="preserve">8.1 Usability considerations  </w:t>
+      </w:r>
+    </w:p>
+    <w:p>
+      <w:pPr>
+        <w:jc w:val="both"/>
+        <w:rPr>
+          <w:sz w:val="24"/>
+          <w:szCs w:val="24"/>
+        </w:rPr>
+      </w:pPr>
+      <w:r>
+        <w:rPr>
+          <w:sz w:val="24"/>
+          <w:szCs w:val="24"/>
+        </w:rPr>
+        <w:t xml:space="preserve">When </w:t>
+      </w:r>
+      <w:r>
+        <w:rPr>
+          <w:sz w:val="24"/>
+          <w:szCs w:val="24"/>
+        </w:rPr>
+        <w:t xml:space="preserve">taking </w:t>
+      </w:r>
+      <w:r>
+        <w:rPr>
+          <w:sz w:val="24"/>
+          <w:szCs w:val="24"/>
+        </w:rPr>
+        <w:t>usability</w:t>
+      </w:r>
+      <w:r>
+        <w:rPr>
+          <w:sz w:val="24"/>
+          <w:szCs w:val="24"/>
+        </w:rPr>
+        <w:t xml:space="preserve"> into consideration</w:t>
+      </w:r>
+      <w:r>
+        <w:rPr>
+          <w:sz w:val="24"/>
+          <w:szCs w:val="24"/>
+        </w:rPr>
+        <w:t xml:space="preserve">, </w:t>
+      </w:r>
+      <w:r>
+        <w:rPr>
+          <w:sz w:val="24"/>
+          <w:szCs w:val="24"/>
+        </w:rPr>
+        <w:t xml:space="preserve">although functionality may be optimal, priority is to be appointed to the aesthetic value of the interface. This is due to the fact that, although the system may perform all desired functions, any given user may still be unable to properly navigate the available features due to a poorly designed UI. </w:t>
+      </w:r>
+      <w:r>
+        <w:rPr>
+          <w:sz w:val="24"/>
+          <w:szCs w:val="24"/>
+        </w:rPr>
+        <w:t xml:space="preserve">The main goal therefore was to have </w:t>
+      </w:r>
+      <w:r>
+        <w:rPr>
+          <w:sz w:val="24"/>
+          <w:szCs w:val="24"/>
+        </w:rPr>
+        <w:t>a system that boasts ease of use and understandability. As a result, such a system may be correctly utilised a varying range of demographics, as the system would subsequently pertains to an appropriate construction, not requiring any prior knowledge to be properly utilised.</w:t>
+      </w:r>
+    </w:p>
+    <w:p>
+      <w:pPr>
+        <w:jc w:val="both"/>
+        <w:rPr>
+          <w:sz w:val="24"/>
+          <w:szCs w:val="24"/>
+        </w:rPr>
+      </w:pPr>
+      <w:r>
+        <w:rPr>
+          <w:sz w:val="24"/>
+          <w:szCs w:val="24"/>
+        </w:rPr>
+        <w:t xml:space="preserve">An important notion to be </w:t>
+      </w:r>
+      <w:r>
+        <w:rPr>
+          <w:sz w:val="24"/>
+          <w:szCs w:val="24"/>
+        </w:rPr>
+        <w:t xml:space="preserve"> </w:t>
+      </w:r>
+      <w:r>
+        <w:rPr>
+          <w:sz w:val="24"/>
+          <w:szCs w:val="24"/>
+        </w:rPr>
+        <w:t>pushed forth with regards to</w:t>
+      </w:r>
+      <w:r>
+        <w:rPr>
+          <w:sz w:val="24"/>
+          <w:szCs w:val="24"/>
+        </w:rPr>
+        <w:t xml:space="preserve"> colour scheme</w:t>
+      </w:r>
+      <w:r>
+        <w:rPr>
+          <w:sz w:val="24"/>
+          <w:szCs w:val="24"/>
+        </w:rPr>
+        <w:t>,</w:t>
+      </w:r>
+      <w:r>
+        <w:rPr>
+          <w:sz w:val="24"/>
+          <w:szCs w:val="24"/>
+        </w:rPr>
+        <w:t xml:space="preserve"> is that apart from </w:t>
+      </w:r>
+      <w:r>
+        <w:rPr>
+          <w:sz w:val="24"/>
+          <w:szCs w:val="24"/>
+        </w:rPr>
+        <w:t xml:space="preserve">the evident similarity to </w:t>
+      </w:r>
+      <w:r>
+        <w:rPr>
+          <w:sz w:val="24"/>
+          <w:szCs w:val="24"/>
+        </w:rPr>
+        <w:t xml:space="preserve">the University of Malta colour scheme, the </w:t>
+      </w:r>
+      <w:r>
+        <w:rPr>
+          <w:sz w:val="24"/>
+          <w:szCs w:val="24"/>
+        </w:rPr>
+        <w:t xml:space="preserve">UI is </w:t>
+      </w:r>
+      <w:r>
+        <w:rPr>
+          <w:sz w:val="24"/>
+          <w:szCs w:val="24"/>
+        </w:rPr>
+        <w:t xml:space="preserve">kept consistent </w:t>
+      </w:r>
+      <w:r>
+        <w:rPr>
+          <w:sz w:val="24"/>
+          <w:szCs w:val="24"/>
+        </w:rPr>
+        <w:t>throughout. This ensures that styling employed does not result in any long period strain and is therefore sufficient for visual comfort</w:t>
+      </w:r>
+      <w:r>
+        <w:rPr>
+          <w:sz w:val="24"/>
+          <w:szCs w:val="24"/>
+        </w:rPr>
+        <w:t>. This results in the user focusing more on performing tasks</w:t>
+      </w:r>
+      <w:r>
+        <w:rPr>
+          <w:sz w:val="24"/>
+          <w:szCs w:val="24"/>
+        </w:rPr>
+        <w:t>,</w:t>
+      </w:r>
+      <w:r>
+        <w:rPr>
+          <w:sz w:val="24"/>
+          <w:szCs w:val="24"/>
+        </w:rPr>
+        <w:t xml:space="preserve"> </w:t>
+      </w:r>
+      <w:r>
+        <w:rPr>
+          <w:sz w:val="24"/>
+          <w:szCs w:val="24"/>
+        </w:rPr>
+        <w:t>rather than being distracted by inconveniences</w:t>
+      </w:r>
+      <w:r>
+        <w:rPr>
+          <w:sz w:val="24"/>
+          <w:szCs w:val="24"/>
+        </w:rPr>
+        <w:t xml:space="preserve">. </w:t>
+      </w:r>
+    </w:p>
+    <w:p>
+      <w:pPr>
+        <w:jc w:val="both"/>
+        <w:rPr>
+          <w:sz w:val="24"/>
+          <w:szCs w:val="24"/>
+        </w:rPr>
+      </w:pPr>
+      <w:r>
+        <w:rPr>
+          <w:sz w:val="24"/>
+          <w:szCs w:val="24"/>
+        </w:rPr>
+        <w:t>Whenever the completion of a task is to be accompanied with redirection, the system is appropriately designed to perform such traversals. This is to avoid users being rendered confused as to a lack of changing data following any tasks performed.</w:t>
+      </w:r>
+    </w:p>
+    <w:p>
+      <w:pPr>
+        <w:jc w:val="both"/>
+        <w:rPr>
+          <w:sz w:val="24"/>
+          <w:szCs w:val="24"/>
+        </w:rPr>
+      </w:pPr>
+      <w:r>
+        <w:rPr>
+          <w:sz w:val="24"/>
+          <w:szCs w:val="24"/>
+        </w:rPr>
+        <w:t xml:space="preserve">By </w:t>
+      </w:r>
+      <w:r>
+        <w:rPr>
+          <w:sz w:val="24"/>
+          <w:szCs w:val="24"/>
+        </w:rPr>
+        <w:t xml:space="preserve">potentially </w:t>
+      </w:r>
+      <w:r>
+        <w:rPr>
+          <w:sz w:val="24"/>
+          <w:szCs w:val="24"/>
+        </w:rPr>
+        <w:t xml:space="preserve">logging in using the </w:t>
+      </w:r>
+      <w:r>
+        <w:rPr>
+          <w:sz w:val="24"/>
+          <w:szCs w:val="24"/>
+        </w:rPr>
+        <w:t>University of Malta credentials, in this instance being developmental seeds made to mimic such credentials.</w:t>
+      </w:r>
+      <w:r>
+        <w:rPr>
+          <w:sz w:val="24"/>
+          <w:szCs w:val="24"/>
+        </w:rPr>
+        <w:t xml:space="preserve"> </w:t>
+      </w:r>
+      <w:r>
+        <w:rPr>
+          <w:sz w:val="24"/>
+          <w:szCs w:val="24"/>
+        </w:rPr>
+        <w:t>Data</w:t>
+      </w:r>
+      <w:r>
+        <w:rPr>
+          <w:sz w:val="24"/>
+          <w:szCs w:val="24"/>
+        </w:rPr>
+        <w:t xml:space="preserve"> on the respective user can be provided</w:t>
+      </w:r>
+      <w:r>
+        <w:rPr>
+          <w:sz w:val="24"/>
+          <w:szCs w:val="24"/>
+        </w:rPr>
+        <w:t>,</w:t>
+      </w:r>
+      <w:r>
+        <w:rPr>
+          <w:sz w:val="24"/>
+          <w:szCs w:val="24"/>
+        </w:rPr>
+        <w:t xml:space="preserve"> </w:t>
+      </w:r>
+      <w:r>
+        <w:rPr>
+          <w:sz w:val="24"/>
+          <w:szCs w:val="24"/>
+        </w:rPr>
+        <w:t>without the need for registration, due to each user already having an account by default upon enrolling at the University of Malta</w:t>
+      </w:r>
+      <w:r>
+        <w:rPr>
+          <w:sz w:val="24"/>
+          <w:szCs w:val="24"/>
+        </w:rPr>
+        <w:t xml:space="preserve">. Another important feature which is essential </w:t>
+      </w:r>
+      <w:r>
+        <w:rPr>
+          <w:sz w:val="24"/>
+          <w:szCs w:val="24"/>
+        </w:rPr>
+        <w:lastRenderedPageBreak/>
+        <w:t>in the case of user entry validation,</w:t>
+      </w:r>
+      <w:r>
+        <w:rPr>
+          <w:sz w:val="24"/>
+          <w:szCs w:val="24"/>
+        </w:rPr>
+        <w:t xml:space="preserve"> is that of </w:t>
+      </w:r>
+      <w:r>
+        <w:rPr>
+          <w:sz w:val="24"/>
+          <w:szCs w:val="24"/>
+        </w:rPr>
+        <w:t>correctly pointing out the mistake made during user entry</w:t>
+      </w:r>
+      <w:r>
+        <w:rPr>
+          <w:sz w:val="24"/>
+          <w:szCs w:val="24"/>
+        </w:rPr>
+        <w:t xml:space="preserve">. </w:t>
+      </w:r>
+      <w:r>
+        <w:rPr>
+          <w:sz w:val="24"/>
+          <w:szCs w:val="24"/>
+        </w:rPr>
+        <w:t xml:space="preserve">To establish such prompting of mistakes, </w:t>
+      </w:r>
+      <w:r>
+        <w:rPr>
+          <w:sz w:val="24"/>
+          <w:szCs w:val="24"/>
+        </w:rPr>
+        <w:t xml:space="preserve">a red mark is </w:t>
+      </w:r>
+      <w:r>
+        <w:rPr>
+          <w:sz w:val="24"/>
+          <w:szCs w:val="24"/>
+        </w:rPr>
+        <w:t xml:space="preserve">made </w:t>
+      </w:r>
+      <w:r>
+        <w:rPr>
+          <w:sz w:val="24"/>
+          <w:szCs w:val="24"/>
+        </w:rPr>
+        <w:t xml:space="preserve">visible near the field and a comment </w:t>
+      </w:r>
+      <w:r>
+        <w:rPr>
+          <w:sz w:val="24"/>
+          <w:szCs w:val="24"/>
+        </w:rPr>
+        <w:t xml:space="preserve">is added </w:t>
+      </w:r>
+      <w:r>
+        <w:rPr>
+          <w:sz w:val="24"/>
+          <w:szCs w:val="24"/>
+        </w:rPr>
+        <w:t xml:space="preserve">to notify the user of what change needs to take place. This validation drastically </w:t>
+      </w:r>
+      <w:r>
+        <w:rPr>
+          <w:sz w:val="24"/>
+          <w:szCs w:val="24"/>
+        </w:rPr>
+        <w:t xml:space="preserve">reduces </w:t>
+      </w:r>
+      <w:r>
+        <w:rPr>
+          <w:sz w:val="24"/>
+          <w:szCs w:val="24"/>
+        </w:rPr>
+        <w:t xml:space="preserve">the chances </w:t>
+      </w:r>
+      <w:r>
+        <w:rPr>
+          <w:sz w:val="24"/>
+          <w:szCs w:val="24"/>
+        </w:rPr>
+        <w:t>of potential errors occurring</w:t>
+      </w:r>
+      <w:r>
+        <w:rPr>
+          <w:sz w:val="24"/>
+          <w:szCs w:val="24"/>
+        </w:rPr>
+        <w:t xml:space="preserve"> </w:t>
+      </w:r>
+      <w:r>
+        <w:rPr>
+          <w:sz w:val="24"/>
+          <w:szCs w:val="24"/>
+        </w:rPr>
+        <w:t>during</w:t>
+      </w:r>
+      <w:r>
+        <w:rPr>
+          <w:sz w:val="24"/>
+          <w:szCs w:val="24"/>
+        </w:rPr>
+        <w:t xml:space="preserve"> allocation.</w:t>
+      </w:r>
+    </w:p>
+    <w:p>
+      <w:pPr>
+        <w:jc w:val="both"/>
+        <w:rPr>
+          <w:sz w:val="24"/>
+          <w:szCs w:val="24"/>
+        </w:rPr>
+      </w:pPr>
+      <w:r>
+        <w:rPr>
+          <w:sz w:val="24"/>
+          <w:szCs w:val="24"/>
+        </w:rPr>
+        <w:t xml:space="preserve">Wherever possible, text fields were replaced with dropdown menus </w:t>
+      </w:r>
+      <w:r>
+        <w:rPr>
+          <w:sz w:val="24"/>
+          <w:szCs w:val="24"/>
+        </w:rPr>
+        <w:t xml:space="preserve">or fields were automatically filled, as </w:t>
+      </w:r>
+      <w:r>
+        <w:rPr>
+          <w:sz w:val="24"/>
+          <w:szCs w:val="24"/>
+        </w:rPr>
+        <w:t>to reduce user input</w:t>
+      </w:r>
+      <w:r>
+        <w:rPr>
+          <w:sz w:val="24"/>
+          <w:szCs w:val="24"/>
+        </w:rPr>
+        <w:t>,</w:t>
+      </w:r>
+      <w:r>
+        <w:rPr>
+          <w:sz w:val="24"/>
+          <w:szCs w:val="24"/>
+        </w:rPr>
+        <w:t xml:space="preserve"> and therefore </w:t>
+      </w:r>
+      <w:r>
+        <w:rPr>
+          <w:sz w:val="24"/>
+          <w:szCs w:val="24"/>
+        </w:rPr>
+        <w:t>eliminate trivial errors such as spelling mistakes. It is also to be noted, that the entry of date submitted is performed entirely by the backend, as a means of ensuring no malicious entry of incorrect dates as to manipulate the allocation system in the favour of a particular user.</w:t>
+      </w:r>
+    </w:p>
+    <w:p>
+      <w:pPr>
+        <w:pStyle w:val="Heading2"/>
+      </w:pPr>
+      <w:r>
+        <w:t>8.2 Performance considerations</w:t>
+      </w:r>
+    </w:p>
+    <w:p>
+      <w:pPr>
+        <w:jc w:val="both"/>
+        <w:rPr>
+          <w:sz w:val="24"/>
+          <w:szCs w:val="24"/>
+        </w:rPr>
+      </w:pPr>
+      <w:r>
+        <w:rPr>
+          <w:sz w:val="24"/>
+          <w:szCs w:val="24"/>
+        </w:rPr>
+        <w:t>Performance of the system  proves to be significant enough to be a preliminary requirement</w:t>
+      </w:r>
+      <w:r>
+        <w:rPr>
+          <w:sz w:val="24"/>
+          <w:szCs w:val="24"/>
+        </w:rPr>
+        <w:t xml:space="preserve">. </w:t>
+      </w:r>
+      <w:r>
+        <w:rPr>
+          <w:sz w:val="24"/>
+          <w:szCs w:val="24"/>
+        </w:rPr>
+        <w:t>In order to build an efficient</w:t>
+      </w:r>
+      <w:r>
+        <w:rPr>
+          <w:sz w:val="24"/>
+          <w:szCs w:val="24"/>
+        </w:rPr>
+        <w:t xml:space="preserve"> system to allocate students to </w:t>
+      </w:r>
+      <w:r>
+        <w:rPr>
+          <w:sz w:val="24"/>
+          <w:szCs w:val="24"/>
+        </w:rPr>
+        <w:t>supervisors</w:t>
+      </w:r>
+      <w:r>
+        <w:rPr>
+          <w:sz w:val="24"/>
+          <w:szCs w:val="24"/>
+        </w:rPr>
+        <w:t>, performance</w:t>
+      </w:r>
+      <w:r>
+        <w:rPr>
+          <w:sz w:val="24"/>
+          <w:szCs w:val="24"/>
+        </w:rPr>
+        <w:t xml:space="preserve"> is</w:t>
+      </w:r>
+      <w:r>
+        <w:rPr>
+          <w:sz w:val="24"/>
+          <w:szCs w:val="24"/>
+        </w:rPr>
+        <w:t xml:space="preserve"> </w:t>
+      </w:r>
+      <w:r>
+        <w:rPr>
+          <w:sz w:val="24"/>
+          <w:szCs w:val="24"/>
+        </w:rPr>
+        <w:t>vital</w:t>
+      </w:r>
+      <w:r>
+        <w:rPr>
+          <w:sz w:val="24"/>
+          <w:szCs w:val="24"/>
+        </w:rPr>
+        <w:t xml:space="preserve">. Having a system that performs FYP Allocation after </w:t>
+      </w:r>
+      <w:r>
+        <w:rPr>
+          <w:sz w:val="24"/>
+          <w:szCs w:val="24"/>
+        </w:rPr>
+        <w:t>a significantly large timespan is far from optimal</w:t>
+      </w:r>
+      <w:r>
+        <w:rPr>
+          <w:sz w:val="24"/>
+          <w:szCs w:val="24"/>
+        </w:rPr>
+        <w:t xml:space="preserve">. </w:t>
+      </w:r>
+      <w:r>
+        <w:rPr>
+          <w:sz w:val="24"/>
+          <w:szCs w:val="24"/>
+        </w:rPr>
+        <w:t>As per previous discussions, performance is to be defined by execution and allocation occurring with seconds. This timespan has been ensured through testing that will be covered in a later section.</w:t>
+      </w:r>
+    </w:p>
+    <w:p>
+      <w:pPr>
+        <w:jc w:val="both"/>
+        <w:rPr>
+          <w:sz w:val="24"/>
+          <w:szCs w:val="24"/>
+        </w:rPr>
+      </w:pPr>
+      <w:r>
+        <w:rPr>
+          <w:sz w:val="24"/>
+          <w:szCs w:val="24"/>
+        </w:rPr>
+        <w:t>The performance of allocation</w:t>
+      </w:r>
+      <w:r>
+        <w:rPr>
+          <w:sz w:val="24"/>
+          <w:szCs w:val="24"/>
+        </w:rPr>
+        <w:t>s</w:t>
+      </w:r>
+      <w:r>
+        <w:rPr>
+          <w:sz w:val="24"/>
+          <w:szCs w:val="24"/>
+        </w:rPr>
+        <w:t xml:space="preserve"> must </w:t>
+      </w:r>
+      <w:r>
+        <w:rPr>
+          <w:sz w:val="24"/>
+          <w:szCs w:val="24"/>
+        </w:rPr>
+        <w:t>return consistent results</w:t>
+      </w:r>
+      <w:r>
+        <w:rPr>
+          <w:sz w:val="24"/>
+          <w:szCs w:val="24"/>
+        </w:rPr>
+        <w:t>. The main aim for t</w:t>
+      </w:r>
+      <w:r>
+        <w:rPr>
+          <w:sz w:val="24"/>
+          <w:szCs w:val="24"/>
+        </w:rPr>
+        <w:t>he</w:t>
+      </w:r>
+      <w:r>
+        <w:rPr>
+          <w:sz w:val="24"/>
+          <w:szCs w:val="24"/>
+        </w:rPr>
+        <w:t xml:space="preserve"> system was to deliver allocations in a more accurate manner</w:t>
+      </w:r>
+      <w:r>
+        <w:rPr>
+          <w:sz w:val="24"/>
+          <w:szCs w:val="24"/>
+        </w:rPr>
+        <w:t>, with less time spent</w:t>
+      </w:r>
+      <w:r>
+        <w:rPr>
+          <w:sz w:val="24"/>
+          <w:szCs w:val="24"/>
+        </w:rPr>
+        <w:t xml:space="preserve"> than i</w:t>
+      </w:r>
+      <w:r>
+        <w:rPr>
+          <w:sz w:val="24"/>
+          <w:szCs w:val="24"/>
+        </w:rPr>
+        <w:t>n the case of</w:t>
+      </w:r>
+      <w:r>
+        <w:rPr>
+          <w:sz w:val="24"/>
+          <w:szCs w:val="24"/>
+        </w:rPr>
+        <w:t xml:space="preserve"> </w:t>
+      </w:r>
+      <w:r>
+        <w:rPr>
+          <w:sz w:val="24"/>
+          <w:szCs w:val="24"/>
+        </w:rPr>
+        <w:t>allocating</w:t>
+      </w:r>
+      <w:r>
+        <w:rPr>
+          <w:sz w:val="24"/>
+          <w:szCs w:val="24"/>
+        </w:rPr>
+        <w:t xml:space="preserve"> manually. The definition of accurate in this case</w:t>
+      </w:r>
+      <w:r>
+        <w:rPr>
+          <w:sz w:val="24"/>
+          <w:szCs w:val="24"/>
+        </w:rPr>
+        <w:t>,</w:t>
+      </w:r>
+      <w:r>
+        <w:rPr>
+          <w:sz w:val="24"/>
+          <w:szCs w:val="24"/>
+        </w:rPr>
+        <w:t xml:space="preserve"> would be a fair allocation</w:t>
+      </w:r>
+      <w:r>
+        <w:rPr>
+          <w:sz w:val="24"/>
+          <w:szCs w:val="24"/>
+        </w:rPr>
+        <w:t xml:space="preserve"> that results</w:t>
+      </w:r>
+      <w:r>
+        <w:rPr>
+          <w:sz w:val="24"/>
+          <w:szCs w:val="24"/>
+        </w:rPr>
+        <w:t xml:space="preserve"> in </w:t>
+      </w:r>
+      <w:r>
+        <w:rPr>
+          <w:sz w:val="24"/>
+          <w:szCs w:val="24"/>
+        </w:rPr>
+        <w:t xml:space="preserve">most </w:t>
+      </w:r>
+      <w:r>
+        <w:rPr>
+          <w:sz w:val="24"/>
+          <w:szCs w:val="24"/>
+        </w:rPr>
+        <w:t xml:space="preserve">students being assigned </w:t>
+      </w:r>
+      <w:r>
+        <w:rPr>
+          <w:sz w:val="24"/>
+          <w:szCs w:val="24"/>
+        </w:rPr>
+        <w:t>to</w:t>
+      </w:r>
+      <w:r>
+        <w:rPr>
+          <w:sz w:val="24"/>
+          <w:szCs w:val="24"/>
+        </w:rPr>
+        <w:t xml:space="preserve"> top preference</w:t>
+      </w:r>
+      <w:r>
+        <w:rPr>
+          <w:sz w:val="24"/>
+          <w:szCs w:val="24"/>
+        </w:rPr>
+        <w:t>s</w:t>
+      </w:r>
+      <w:r>
+        <w:rPr>
+          <w:sz w:val="24"/>
+          <w:szCs w:val="24"/>
+        </w:rPr>
+        <w:t xml:space="preserve">. Another important performance factor would be that of </w:t>
+      </w:r>
+      <w:r>
+        <w:rPr>
+          <w:sz w:val="24"/>
+          <w:szCs w:val="24"/>
+        </w:rPr>
+        <w:t xml:space="preserve">having an algorithm that is deterministic, </w:t>
+      </w:r>
+      <w:r>
+        <w:rPr>
+          <w:sz w:val="24"/>
+          <w:szCs w:val="24"/>
+        </w:rPr>
+        <w:t>w</w:t>
+      </w:r>
+      <w:r>
+        <w:rPr>
+          <w:sz w:val="24"/>
+          <w:szCs w:val="24"/>
+        </w:rPr>
+        <w:t>h</w:t>
+      </w:r>
+      <w:r>
+        <w:rPr>
+          <w:sz w:val="24"/>
+          <w:szCs w:val="24"/>
+        </w:rPr>
+        <w:t>ere e</w:t>
+      </w:r>
+      <w:r>
+        <w:rPr>
+          <w:sz w:val="24"/>
+          <w:szCs w:val="24"/>
+        </w:rPr>
+        <w:t xml:space="preserve">ach </w:t>
+      </w:r>
+      <w:r>
+        <w:rPr>
+          <w:sz w:val="24"/>
+          <w:szCs w:val="24"/>
+        </w:rPr>
+        <w:t xml:space="preserve">time the allocation is repeated with the same </w:t>
+      </w:r>
+      <w:r>
+        <w:rPr>
+          <w:sz w:val="24"/>
+          <w:szCs w:val="24"/>
+        </w:rPr>
+        <w:t>parameters,</w:t>
+      </w:r>
+      <w:r>
+        <w:rPr>
+          <w:sz w:val="24"/>
+          <w:szCs w:val="24"/>
+        </w:rPr>
+        <w:t xml:space="preserve"> the result is always the same</w:t>
+      </w:r>
+      <w:r>
+        <w:rPr>
+          <w:sz w:val="24"/>
+          <w:szCs w:val="24"/>
+        </w:rPr>
+        <w:t>. Such consistency inspires</w:t>
+      </w:r>
+      <w:r>
+        <w:rPr>
+          <w:sz w:val="24"/>
+          <w:szCs w:val="24"/>
+        </w:rPr>
+        <w:t xml:space="preserve"> </w:t>
+      </w:r>
+      <w:r>
+        <w:rPr>
+          <w:sz w:val="24"/>
+          <w:szCs w:val="24"/>
+        </w:rPr>
+        <w:t>confidence to all those</w:t>
+      </w:r>
+      <w:r>
+        <w:rPr>
+          <w:sz w:val="24"/>
+          <w:szCs w:val="24"/>
+        </w:rPr>
+        <w:t xml:space="preserve"> affected by the system. Having many results for the same input would defeat the purpose and thus the allocation system would be</w:t>
+      </w:r>
+      <w:r>
+        <w:rPr>
+          <w:sz w:val="24"/>
+          <w:szCs w:val="24"/>
+        </w:rPr>
+        <w:t xml:space="preserve"> rendered</w:t>
+      </w:r>
+      <w:r>
+        <w:rPr>
+          <w:sz w:val="24"/>
+          <w:szCs w:val="24"/>
+        </w:rPr>
+        <w:t xml:space="preserve"> impractical </w:t>
+      </w:r>
+      <w:r>
+        <w:rPr>
+          <w:sz w:val="24"/>
+          <w:szCs w:val="24"/>
+        </w:rPr>
+        <w:t>for</w:t>
+      </w:r>
+      <w:r>
+        <w:rPr>
+          <w:sz w:val="24"/>
+          <w:szCs w:val="24"/>
+        </w:rPr>
+        <w:t xml:space="preserve"> use. </w:t>
+      </w:r>
+    </w:p>
+    <w:p>
+      <w:pPr>
+        <w:pStyle w:val="Heading2"/>
+      </w:pPr>
+      <w:r>
+        <w:t>8.3 Security considerations</w:t>
+      </w:r>
+    </w:p>
+    <w:p>
+      <w:pPr>
+        <w:jc w:val="both"/>
+        <w:rPr>
+          <w:sz w:val="24"/>
+          <w:szCs w:val="24"/>
+        </w:rPr>
+      </w:pPr>
+      <w:r>
+        <w:rPr>
+          <w:sz w:val="24"/>
+          <w:szCs w:val="24"/>
+        </w:rPr>
+        <w:t>Upon utilisation of</w:t>
+      </w:r>
+      <w:r>
+        <w:rPr>
+          <w:sz w:val="24"/>
+          <w:szCs w:val="24"/>
+        </w:rPr>
+        <w:t xml:space="preserve"> the allocation system</w:t>
+      </w:r>
+      <w:r>
+        <w:rPr>
+          <w:sz w:val="24"/>
+          <w:szCs w:val="24"/>
+        </w:rPr>
+        <w:t>,</w:t>
+      </w:r>
+      <w:r>
+        <w:rPr>
+          <w:sz w:val="24"/>
+          <w:szCs w:val="24"/>
+        </w:rPr>
+        <w:t xml:space="preserve"> all users must </w:t>
+      </w:r>
+      <w:r>
+        <w:rPr>
+          <w:sz w:val="24"/>
+          <w:szCs w:val="24"/>
+        </w:rPr>
+        <w:t>be ensured of security, especially due to the nature of the website being a university organization</w:t>
+      </w:r>
+      <w:r>
+        <w:rPr>
+          <w:sz w:val="24"/>
+          <w:szCs w:val="24"/>
+        </w:rPr>
+        <w:t xml:space="preserve">. Security was </w:t>
+      </w:r>
+      <w:r>
+        <w:rPr>
+          <w:sz w:val="24"/>
+          <w:szCs w:val="24"/>
+        </w:rPr>
+        <w:t xml:space="preserve">highly prioritized, taking the implantation of proper security into consideration at every stage of development. The main </w:t>
+      </w:r>
+      <w:r>
+        <w:rPr>
+          <w:sz w:val="24"/>
+          <w:szCs w:val="24"/>
+        </w:rPr>
+        <w:t>security issues</w:t>
+      </w:r>
+      <w:r>
+        <w:rPr>
+          <w:sz w:val="24"/>
+          <w:szCs w:val="24"/>
+        </w:rPr>
+        <w:t xml:space="preserve"> to be considered </w:t>
+      </w:r>
+      <w:r>
+        <w:rPr>
+          <w:sz w:val="24"/>
+          <w:szCs w:val="24"/>
+        </w:rPr>
+        <w:t xml:space="preserve"> </w:t>
+      </w:r>
+      <w:r>
+        <w:rPr>
+          <w:sz w:val="24"/>
+          <w:szCs w:val="24"/>
+        </w:rPr>
+        <w:t xml:space="preserve">were those that </w:t>
+      </w:r>
+      <w:r>
+        <w:rPr>
+          <w:sz w:val="24"/>
+          <w:szCs w:val="24"/>
+        </w:rPr>
+        <w:t>that any users might encounter when dealing with logging in and when preserving the data within the system</w:t>
+      </w:r>
+      <w:r>
+        <w:rPr>
+          <w:sz w:val="24"/>
+          <w:szCs w:val="24"/>
+        </w:rPr>
+        <w:t xml:space="preserve"> following user entry</w:t>
+      </w:r>
+      <w:r>
+        <w:rPr>
+          <w:sz w:val="24"/>
+          <w:szCs w:val="24"/>
+        </w:rPr>
+        <w:t>.</w:t>
+      </w:r>
+      <w:r>
+        <w:rPr>
+          <w:sz w:val="24"/>
+          <w:szCs w:val="24"/>
+        </w:rPr>
+        <w:t xml:space="preserve"> Any oversights may easily result in malicious use by users wishing to render the system irreparable.</w:t>
+      </w:r>
+    </w:p>
+    <w:p>
+      <w:pPr>
+        <w:jc w:val="both"/>
+        <w:rPr>
+          <w:sz w:val="24"/>
+          <w:szCs w:val="24"/>
+        </w:rPr>
+      </w:pPr>
+      <w:r>
+        <w:rPr>
+          <w:sz w:val="24"/>
+          <w:szCs w:val="24"/>
+        </w:rPr>
+        <w:t>During the login stage</w:t>
+      </w:r>
+      <w:r>
+        <w:rPr>
+          <w:sz w:val="24"/>
+          <w:szCs w:val="24"/>
+        </w:rPr>
+        <w:t>,</w:t>
+      </w:r>
+      <w:r>
+        <w:rPr>
+          <w:sz w:val="24"/>
+          <w:szCs w:val="24"/>
+        </w:rPr>
+        <w:t xml:space="preserve"> security must </w:t>
+      </w:r>
+      <w:r>
+        <w:rPr>
+          <w:sz w:val="24"/>
+          <w:szCs w:val="24"/>
+        </w:rPr>
+        <w:t>be factored in</w:t>
+      </w:r>
+      <w:r>
+        <w:rPr>
+          <w:sz w:val="24"/>
+          <w:szCs w:val="24"/>
+        </w:rPr>
+        <w:t xml:space="preserve"> when assigning user</w:t>
+      </w:r>
+      <w:r>
+        <w:rPr>
+          <w:sz w:val="24"/>
+          <w:szCs w:val="24"/>
+        </w:rPr>
+        <w:t>s</w:t>
+      </w:r>
+      <w:r>
+        <w:rPr>
+          <w:sz w:val="24"/>
+          <w:szCs w:val="24"/>
+        </w:rPr>
+        <w:t xml:space="preserve"> to role</w:t>
+      </w:r>
+      <w:r>
+        <w:rPr>
+          <w:sz w:val="24"/>
+          <w:szCs w:val="24"/>
+        </w:rPr>
+        <w:t>s</w:t>
+      </w:r>
+      <w:r>
+        <w:rPr>
+          <w:sz w:val="24"/>
+          <w:szCs w:val="24"/>
+        </w:rPr>
+        <w:t xml:space="preserve"> in the system by</w:t>
+      </w:r>
+      <w:r>
+        <w:rPr>
+          <w:sz w:val="24"/>
+          <w:szCs w:val="24"/>
+        </w:rPr>
+        <w:t xml:space="preserve"> means of</w:t>
+      </w:r>
+      <w:r>
+        <w:rPr>
+          <w:sz w:val="24"/>
+          <w:szCs w:val="24"/>
+        </w:rPr>
+        <w:t xml:space="preserve"> email</w:t>
+      </w:r>
+      <w:r>
+        <w:rPr>
+          <w:sz w:val="24"/>
+          <w:szCs w:val="24"/>
+        </w:rPr>
+        <w:t xml:space="preserve"> addresses. It was to be ensured that users are not able to switch between roles and role type is strictly dependent on database values</w:t>
+      </w:r>
+      <w:r>
+        <w:rPr>
+          <w:sz w:val="24"/>
+          <w:szCs w:val="24"/>
+        </w:rPr>
+        <w:t xml:space="preserve">. Not developing with this </w:t>
+      </w:r>
+      <w:r>
+        <w:rPr>
+          <w:sz w:val="24"/>
+          <w:szCs w:val="24"/>
+        </w:rPr>
+        <w:t>factor</w:t>
+      </w:r>
+      <w:r>
+        <w:rPr>
+          <w:sz w:val="24"/>
+          <w:szCs w:val="24"/>
+        </w:rPr>
+        <w:t xml:space="preserve"> in mind, </w:t>
+      </w:r>
+      <w:r>
+        <w:rPr>
+          <w:sz w:val="24"/>
+          <w:szCs w:val="24"/>
+        </w:rPr>
+        <w:t>may result in an unauthorised user breaching an unassigned</w:t>
+      </w:r>
+      <w:r>
+        <w:rPr>
+          <w:sz w:val="24"/>
+          <w:szCs w:val="24"/>
+        </w:rPr>
+        <w:t xml:space="preserve"> role, the malicious user </w:t>
+      </w:r>
+      <w:r>
+        <w:rPr>
+          <w:sz w:val="24"/>
+          <w:szCs w:val="24"/>
+        </w:rPr>
+        <w:t>may then manipulate allocation data and possibly, delete areas from supervisor profiles. As mentioned, this was prevented by means of ensuring that users have only one role that is defined from within the database.</w:t>
+      </w:r>
+    </w:p>
+    <w:p>
+      <w:pPr>
+        <w:jc w:val="both"/>
+        <w:rPr>
+          <w:sz w:val="24"/>
+          <w:szCs w:val="24"/>
+        </w:rPr>
+      </w:pPr>
+      <w:r>
+        <w:rPr>
+          <w:sz w:val="24"/>
+          <w:szCs w:val="24"/>
+        </w:rPr>
+        <w:lastRenderedPageBreak/>
+        <w:t xml:space="preserve">As a measure of security, </w:t>
+      </w:r>
+      <w:r>
+        <w:rPr>
+          <w:sz w:val="24"/>
+          <w:szCs w:val="24"/>
+        </w:rPr>
+        <w:t>administrators are solely responsible for performing allocations. Student or lecturers are unable to access such features in order to maintain the integrity of results produced and prevent any malicious manipulation of data. Another measure was also implemented. Permanently disabling the ‘Perform Allocations’ button upon performing the initial allocation. This was to prevent any inaccurate data being produced, as following the primary allocation, quotas are updated to reflect new availabilities for any students who are yet to be submitted.</w:t>
+      </w:r>
+    </w:p>
+    <w:p>
+      <w:pPr>
+        <w:jc w:val="both"/>
+        <w:rPr>
+          <w:sz w:val="24"/>
+          <w:szCs w:val="24"/>
+        </w:rPr>
+      </w:pPr>
+      <w:r>
+        <w:rPr>
+          <w:sz w:val="24"/>
+          <w:szCs w:val="24"/>
+        </w:rPr>
+        <w:t xml:space="preserve">With regards to the student preferences submission form, being ‘FormA’, a security measure was implemented in the form of validation. This measure employed cascading stylesheets as to prevent students from matching supervisors with areas that are not appropriated towards them as the primary supervisors. </w:t>
+      </w:r>
+      <w:r>
+        <w:rPr>
+          <w:sz w:val="24"/>
+          <w:szCs w:val="24"/>
+        </w:rPr>
+        <w:t>This,</w:t>
+      </w:r>
+      <w:r>
+        <w:rPr>
+          <w:sz w:val="24"/>
+          <w:szCs w:val="24"/>
+        </w:rPr>
+        <w:t xml:space="preserve"> therefore, ensure security through the integrity of data sent to the database in order to achieve performance of accurate allocations</w:t>
+      </w:r>
     </w:p>
     <w:p>
       <w:pPr>

</xml_diff>